<commit_message>
unit and integration tests working
</commit_message>
<xml_diff>
--- a/Analysis_design_evidence.docx
+++ b/Analysis_design_evidence.docx
@@ -153,6 +153,42 @@
         </w:rPr>
         <w:t>A Use Case Diagram</w:t>
       </w:r>
+    </w:p>
+    <w:p>
+      <w:pPr>
+        <w:pStyle w:val="Default"/>
+        <w:tabs>
+          <w:tab w:val="left" w:pos="720"/>
+          <w:tab w:val="left" w:pos="1440"/>
+          <w:tab w:val="left" w:pos="2160"/>
+          <w:tab w:val="left" w:pos="2880"/>
+          <w:tab w:val="left" w:pos="3600"/>
+          <w:tab w:val="left" w:pos="4320"/>
+          <w:tab w:val="left" w:pos="5040"/>
+          <w:tab w:val="left" w:pos="5760"/>
+          <w:tab w:val="left" w:pos="6480"/>
+          <w:tab w:val="left" w:pos="7200"/>
+          <w:tab w:val="left" w:pos="7920"/>
+          <w:tab w:val="left" w:pos="8640"/>
+          <w:tab w:val="left" w:pos="9360"/>
+        </w:tabs>
+        <w:spacing w:line="280" w:lineRule="atLeast"/>
+        <w:rPr>
+          <w:rFonts w:ascii="Times" w:hAnsi="Times"/>
+          <w:sz w:val="24"/>
+          <w:szCs w:val="24"/>
+        </w:rPr>
+      </w:pPr>
+      <w:r>
+        <w:rPr>
+          <w:rFonts w:ascii="Times" w:hAnsi="Times"/>
+          <w:sz w:val="24"/>
+          <w:szCs w:val="24"/>
+        </w:rPr>
+        <w:t>Put database inside the system.</w:t>
+      </w:r>
+      <w:bookmarkStart w:id="0" w:name="_GoBack"/>
+      <w:bookmarkEnd w:id="0"/>
     </w:p>
     <w:p>
       <w:pPr>
@@ -470,6 +506,7 @@
           <w:sz w:val="24"/>
           <w:szCs w:val="24"/>
         </w:rPr>
+        <w:lastRenderedPageBreak/>
         <w:t>A Object Diagram</w:t>
       </w:r>
     </w:p>
@@ -498,7 +535,6 @@
           <w:noProof/>
           <w:lang w:val="en-GB"/>
         </w:rPr>
-        <w:lastRenderedPageBreak/>
         <w:drawing>
           <wp:inline distT="0" distB="0" distL="0" distR="0" wp14:anchorId="50CE6287" wp14:editId="5040826F">
             <wp:extent cx="5029200" cy="2664948"/>
@@ -1931,8 +1967,6 @@
               </w:rPr>
               <w:t>Use software already installed on computer.</w:t>
             </w:r>
-            <w:bookmarkStart w:id="0" w:name="_GoBack"/>
-            <w:bookmarkEnd w:id="0"/>
           </w:p>
         </w:tc>
       </w:tr>

</xml_diff>